<commit_message>
minor changes in mat_met and skeleton files
</commit_message>
<xml_diff>
--- a/mSystems/MSWord/mat_met_draft_0.3.docx
+++ b/mSystems/MSWord/mat_met_draft_0.3.docx
@@ -1617,14 +1617,33 @@
         <w:jc w:val="both"/>
         <w:rPr>
           <w:rFonts w:cs="Times New Roman"/>
-        </w:rPr>
-      </w:pPr>
-      <w:r>
-        <w:rPr>
-          <w:rFonts w:cs="Times New Roman"/>
           <w:color w:val="FF0000"/>
         </w:rPr>
-        <w:t xml:space="preserve">### merge whole point 2 in supplementary to the main text </w:t>
+      </w:pPr>
+      <w:bookmarkStart w:id="0" w:name="_GoBack"/>
+      <w:bookmarkEnd w:id="0"/>
+      <w:r>
+        <w:rPr>
+          <w:rFonts w:cs="Times New Roman"/>
+          <w:color w:val="FF0000"/>
+        </w:rPr>
+        <w:t xml:space="preserve">### specify, in each study treated, the nature of the samples (conditions, timespan between </w:t>
+      </w:r>
+      <w:proofErr w:type="spellStart"/>
+      <w:r>
+        <w:rPr>
+          <w:rFonts w:cs="Times New Roman"/>
+          <w:color w:val="FF0000"/>
+        </w:rPr>
+        <w:t>timepoints</w:t>
+      </w:r>
+      <w:proofErr w:type="spellEnd"/>
+      <w:r>
+        <w:rPr>
+          <w:rFonts w:cs="Times New Roman"/>
+          <w:color w:val="FF0000"/>
+        </w:rPr>
+        <w:t xml:space="preserve">, subjects). Specify, and it is very important, what we consider ‘healthy’ in each study (for example: pre-antibiotics is healthy) </w:t>
       </w:r>
     </w:p>
     <w:p>
@@ -1635,110 +1654,6 @@
         <w:jc w:val="both"/>
         <w:rPr>
           <w:rFonts w:cs="Times New Roman"/>
-          <w:color w:val="FF0000"/>
-        </w:rPr>
-      </w:pPr>
-      <w:r>
-        <w:rPr>
-          <w:rFonts w:cs="Times New Roman"/>
-          <w:color w:val="FF0000"/>
-        </w:rPr>
-        <w:t xml:space="preserve">### </w:t>
-      </w:r>
-      <w:proofErr w:type="spellStart"/>
-      <w:r>
-        <w:rPr>
-          <w:rFonts w:cs="Times New Roman"/>
-          <w:color w:val="FF0000"/>
-        </w:rPr>
-        <w:t>añadir</w:t>
-      </w:r>
-      <w:proofErr w:type="spellEnd"/>
-      <w:r>
-        <w:rPr>
-          <w:rFonts w:cs="Times New Roman"/>
-          <w:color w:val="FF0000"/>
-        </w:rPr>
-        <w:t xml:space="preserve"> </w:t>
-      </w:r>
-      <w:proofErr w:type="spellStart"/>
-      <w:r>
-        <w:rPr>
-          <w:rFonts w:cs="Times New Roman"/>
-          <w:color w:val="FF0000"/>
-        </w:rPr>
-        <w:t>toda</w:t>
-      </w:r>
-      <w:proofErr w:type="spellEnd"/>
-      <w:r>
-        <w:rPr>
-          <w:rFonts w:cs="Times New Roman"/>
-          <w:color w:val="FF0000"/>
-        </w:rPr>
-        <w:t xml:space="preserve"> la parte de </w:t>
-      </w:r>
-      <w:proofErr w:type="spellStart"/>
-      <w:r>
-        <w:rPr>
-          <w:rFonts w:cs="Times New Roman"/>
-          <w:color w:val="FF0000"/>
-        </w:rPr>
-        <w:t>complexCruncher</w:t>
-      </w:r>
-      <w:proofErr w:type="spellEnd"/>
-    </w:p>
-    <w:p>
-      <w:pPr>
-        <w:pStyle w:val="Textoindependiente"/>
-        <w:spacing w:line="491" w:lineRule="auto"/>
-        <w:ind w:left="0" w:right="117"/>
-        <w:jc w:val="both"/>
-        <w:rPr>
-          <w:rFonts w:cs="Times New Roman"/>
-          <w:color w:val="FF0000"/>
-        </w:rPr>
-      </w:pPr>
-      <w:r>
-        <w:rPr>
-          <w:rFonts w:cs="Times New Roman"/>
-          <w:color w:val="FF0000"/>
-        </w:rPr>
-        <w:t xml:space="preserve">### specify, in each study treated, the nature of the samples (conditions, timespan between </w:t>
-      </w:r>
-      <w:proofErr w:type="spellStart"/>
-      <w:r>
-        <w:rPr>
-          <w:rFonts w:cs="Times New Roman"/>
-          <w:color w:val="FF0000"/>
-        </w:rPr>
-        <w:t>timepoints</w:t>
-      </w:r>
-      <w:proofErr w:type="spellEnd"/>
-      <w:r>
-        <w:rPr>
-          <w:rFonts w:cs="Times New Roman"/>
-          <w:color w:val="FF0000"/>
-        </w:rPr>
-        <w:t>, subjects). Sp</w:t>
-      </w:r>
-      <w:bookmarkStart w:id="0" w:name="_GoBack"/>
-      <w:bookmarkEnd w:id="0"/>
-      <w:r>
-        <w:rPr>
-          <w:rFonts w:cs="Times New Roman"/>
-          <w:color w:val="FF0000"/>
-        </w:rPr>
-        <w:t xml:space="preserve">ecify, and it is very important, what we consider ‘healthy’ in each study (for example: pre-antibiotics is healthy) </w:t>
-      </w:r>
-    </w:p>
-    <w:p>
-      <w:pPr>
-        <w:pStyle w:val="Textoindependiente"/>
-        <w:spacing w:line="491" w:lineRule="auto"/>
-        <w:ind w:left="0" w:right="117"/>
-        <w:jc w:val="both"/>
-        <w:rPr>
-          <w:rFonts w:cs="Times New Roman"/>
           <w:b/>
         </w:rPr>
       </w:pPr>
@@ -1809,7 +1724,6 @@
         <w:rPr>
           <w:rFonts w:cs="Times New Roman"/>
         </w:rPr>
-        <w:lastRenderedPageBreak/>
         <w:t>x ̇</w:t>
       </w:r>
       <w:proofErr w:type="spellStart"/>
@@ -1911,7 +1825,14 @@
         <w:rPr>
           <w:rFonts w:cs="Times New Roman"/>
         </w:rPr>
-        <w:t xml:space="preserve">, V corresponds to the noise amplitude and </w:t>
+        <w:t xml:space="preserve">, V corresponds to the noise amplitude </w:t>
+      </w:r>
+      <w:r>
+        <w:rPr>
+          <w:rFonts w:cs="Times New Roman"/>
+        </w:rPr>
+        <w:lastRenderedPageBreak/>
+        <w:t xml:space="preserve">and </w:t>
       </w:r>
       <w:proofErr w:type="spellStart"/>
       <w:r>
@@ -12396,6 +12317,7 @@
   <w:style w:type="character" w:default="1" w:styleId="Fuentedeprrafopredeter">
     <w:name w:val="Default Paragraph Font"/>
     <w:uiPriority w:val="1"/>
+    <w:semiHidden/>
     <w:unhideWhenUsed/>
   </w:style>
   <w:style w:type="table" w:default="1" w:styleId="Tablanormal">

</xml_diff>